<commit_message>
Finalisation du PV 27.09.2019
</commit_message>
<xml_diff>
--- a/PerryPV.docx
+++ b/PerryPV.docx
@@ -4,19 +4,15 @@
   <w:body>
     <w:p>
       <w:pPr>
-        <w:rPr>
-          <w:lang w:val="fr-CH"/>
-        </w:rPr>
-      </w:pPr>
-      <w:r>
-        <w:rPr>
-          <w:lang w:val="fr-CH"/>
-        </w:rPr>
-        <w:t>Perry</w:t>
-      </w:r>
-    </w:p>
-    <w:p>
-      <w:pPr>
+        <w:pStyle w:val="Titre"/>
+        <w:rPr>
+          <w:lang w:val="fr-CH"/>
+        </w:rPr>
+      </w:pPr>
+    </w:p>
+    <w:p>
+      <w:pPr>
+        <w:pStyle w:val="Titre"/>
         <w:rPr>
           <w:lang w:val="fr-CH"/>
         </w:rPr>
@@ -30,6 +26,7 @@
     </w:p>
     <w:p>
       <w:pPr>
+        <w:pStyle w:val="Titre"/>
         <w:rPr>
           <w:lang w:val="fr-CH"/>
         </w:rPr>
@@ -53,20 +50,6 @@
           <w:lang w:val="fr-CH"/>
         </w:rPr>
         <w:t>00</w:t>
-      </w:r>
-    </w:p>
-    <w:p>
-      <w:pPr>
-        <w:jc w:val="both"/>
-        <w:rPr>
-          <w:lang w:val="fr-CH"/>
-        </w:rPr>
-      </w:pPr>
-      <w:r>
-        <w:rPr>
-          <w:lang w:val="fr-CH"/>
-        </w:rPr>
-        <w:t>Ouverture</w:t>
       </w:r>
     </w:p>
     <w:p>
@@ -127,7 +110,21 @@
         <w:rPr>
           <w:lang w:val="fr-CH"/>
         </w:rPr>
-        <w:t xml:space="preserve">Christopher Pardo, Mounir Fiaux, Gatien </w:t>
+        <w:t xml:space="preserve">Christopher Pardo, Mounir </w:t>
+      </w:r>
+      <w:proofErr w:type="spellStart"/>
+      <w:r>
+        <w:rPr>
+          <w:lang w:val="fr-CH"/>
+        </w:rPr>
+        <w:t>Fiaux</w:t>
+      </w:r>
+      <w:proofErr w:type="spellEnd"/>
+      <w:r>
+        <w:rPr>
+          <w:lang w:val="fr-CH"/>
+        </w:rPr>
+        <w:t xml:space="preserve">, Gatien </w:t>
       </w:r>
       <w:proofErr w:type="spellStart"/>
       <w:r>
@@ -154,6 +151,8 @@
           <w:lang w:val="fr-CH"/>
         </w:rPr>
       </w:pPr>
+      <w:bookmarkStart w:id="0" w:name="_GoBack"/>
+      <w:bookmarkEnd w:id="0"/>
     </w:p>
     <w:p>
       <w:pPr>
@@ -312,6 +311,12 @@
         </w:rPr>
         <w:t>Retour du travail fournis toutes les deux semaines</w:t>
       </w:r>
+      <w:r>
+        <w:rPr>
+          <w:lang w:val="fr-CH"/>
+        </w:rPr>
+        <w:t>.</w:t>
+      </w:r>
     </w:p>
     <w:p>
       <w:pPr>
@@ -328,7 +333,7 @@
         <w:rPr>
           <w:lang w:val="fr-CH"/>
         </w:rPr>
-        <w:t>Envoi des listes des technologies qui seront utilisées (dans les plus bref délais).</w:t>
+        <w:t>Envoi d’un éventuel tarif pour un ajouts d’options de la part du client.</w:t>
       </w:r>
     </w:p>
     <w:p>
@@ -346,10 +351,8 @@
         <w:rPr>
           <w:lang w:val="fr-CH"/>
         </w:rPr>
-        <w:t>Envoi d’un éventuel tarif pour un ajouts d’options de la part du client.</w:t>
-      </w:r>
-      <w:bookmarkStart w:id="0" w:name="_GoBack"/>
-      <w:bookmarkEnd w:id="0"/>
+        <w:t xml:space="preserve">Envoi de précisions supplémentaires des dépenses.  </w:t>
+      </w:r>
       <w:r>
         <w:rPr>
           <w:lang w:val="fr-CH"/>
@@ -357,13 +360,43 @@
         <w:t xml:space="preserve"> </w:t>
       </w:r>
     </w:p>
+    <w:p>
+      <w:pPr>
+        <w:rPr>
+          <w:lang w:val="fr-CH"/>
+        </w:rPr>
+      </w:pPr>
+    </w:p>
+    <w:p>
+      <w:pPr>
+        <w:rPr>
+          <w:lang w:val="fr-CH"/>
+        </w:rPr>
+      </w:pPr>
+    </w:p>
+    <w:p>
+      <w:pPr>
+        <w:rPr>
+          <w:lang w:val="fr-CH"/>
+        </w:rPr>
+      </w:pPr>
+      <w:r>
+        <w:rPr>
+          <w:lang w:val="fr-CH"/>
+        </w:rPr>
+        <w:t xml:space="preserve">Gatien </w:t>
+      </w:r>
+      <w:proofErr w:type="spellStart"/>
+      <w:r>
+        <w:rPr>
+          <w:lang w:val="fr-CH"/>
+        </w:rPr>
+        <w:t>Jayme</w:t>
+      </w:r>
+      <w:proofErr w:type="spellEnd"/>
+    </w:p>
     <w:sectPr>
-      <w:headerReference w:type="even" r:id="rId5"/>
-      <w:headerReference w:type="default" r:id="rId6"/>
-      <w:footerReference w:type="even" r:id="rId7"/>
-      <w:footerReference w:type="default" r:id="rId8"/>
-      <w:headerReference w:type="first" r:id="rId9"/>
-      <w:footerReference w:type="first" r:id="rId10"/>
+      <w:headerReference w:type="default" r:id="rId7"/>
       <w:pgSz w:w="11906" w:h="16838" w:code="9"/>
       <w:pgMar w:top="1440" w:right="1800" w:bottom="1440" w:left="1800" w:header="720" w:footer="720" w:gutter="0"/>
       <w:cols w:space="720"/>
@@ -373,34 +406,54 @@
 </w:document>
 </file>
 
-<file path=word/footer1.xml><?xml version="1.0" encoding="utf-8"?>
-<w:ftr xmlns:wpc="http://schemas.microsoft.com/office/word/2010/wordprocessingCanvas" xmlns:cx="http://schemas.microsoft.com/office/drawing/2014/chartex" xmlns:cx1="http://schemas.microsoft.com/office/drawing/2015/9/8/chartex" xmlns:cx2="http://schemas.microsoft.com/office/drawing/2015/10/21/chartex" xmlns:cx3="http://schemas.microsoft.com/office/drawing/2016/5/9/chartex" xmlns:cx4="http://schemas.microsoft.com/office/drawing/2016/5/10/chartex" xmlns:cx5="http://schemas.microsoft.com/office/drawing/2016/5/11/chartex" xmlns:cx6="http://schemas.microsoft.com/office/drawing/2016/5/12/chartex" xmlns:cx7="http://schemas.microsoft.com/office/drawing/2016/5/13/chartex" xmlns:cx8="http://schemas.microsoft.com/office/drawing/2016/5/14/chartex" xmlns:mc="http://schemas.openxmlformats.org/markup-compatibility/2006" xmlns:aink="http://schemas.microsoft.com/office/drawing/2016/ink" xmlns:am3d="http://schemas.microsoft.com/office/drawing/2017/model3d" xmlns:o="urn:schemas-microsoft-com:office:office" xmlns:r="http://schemas.openxmlformats.org/officeDocument/2006/relationships" xmlns:m="http://schemas.openxmlformats.org/officeDocument/2006/math" xmlns:v="urn:schemas-microsoft-com:vml" xmlns:wp14="http://schemas.microsoft.com/office/word/2010/wordprocessingDrawing" xmlns:wp="http://schemas.openxmlformats.org/drawingml/2006/wordprocessingDrawing" xmlns:w10="urn:schemas-microsoft-com:office:word" xmlns:w="http://schemas.openxmlformats.org/wordprocessingml/2006/main" xmlns:w14="http://schemas.microsoft.com/office/word/2010/wordml" xmlns:w15="http://schemas.microsoft.com/office/word/2012/wordml" xmlns:w16cid="http://schemas.microsoft.com/office/word/2016/wordml/cid" xmlns:w16se="http://schemas.microsoft.com/office/word/2015/wordml/symex" xmlns:wpg="http://schemas.microsoft.com/office/word/2010/wordprocessingGroup" xmlns:wpi="http://schemas.microsoft.com/office/word/2010/wordprocessingInk" xmlns:wne="http://schemas.microsoft.com/office/word/2006/wordml" xmlns:wps="http://schemas.microsoft.com/office/word/2010/wordprocessingShape" mc:Ignorable="w14 w15 w16se w16cid wp14">
-  <w:p>
-    <w:pPr>
-      <w:pStyle w:val="Pieddepage"/>
-    </w:pPr>
-  </w:p>
-</w:ftr>
+<file path=word/endnotes.xml><?xml version="1.0" encoding="utf-8"?>
+<w:endnotes xmlns:wpc="http://schemas.microsoft.com/office/word/2010/wordprocessingCanvas" xmlns:cx="http://schemas.microsoft.com/office/drawing/2014/chartex" xmlns:cx1="http://schemas.microsoft.com/office/drawing/2015/9/8/chartex" xmlns:cx2="http://schemas.microsoft.com/office/drawing/2015/10/21/chartex" xmlns:cx3="http://schemas.microsoft.com/office/drawing/2016/5/9/chartex" xmlns:cx4="http://schemas.microsoft.com/office/drawing/2016/5/10/chartex" xmlns:cx5="http://schemas.microsoft.com/office/drawing/2016/5/11/chartex" xmlns:cx6="http://schemas.microsoft.com/office/drawing/2016/5/12/chartex" xmlns:cx7="http://schemas.microsoft.com/office/drawing/2016/5/13/chartex" xmlns:cx8="http://schemas.microsoft.com/office/drawing/2016/5/14/chartex" xmlns:mc="http://schemas.openxmlformats.org/markup-compatibility/2006" xmlns:aink="http://schemas.microsoft.com/office/drawing/2016/ink" xmlns:am3d="http://schemas.microsoft.com/office/drawing/2017/model3d" xmlns:o="urn:schemas-microsoft-com:office:office" xmlns:r="http://schemas.openxmlformats.org/officeDocument/2006/relationships" xmlns:m="http://schemas.openxmlformats.org/officeDocument/2006/math" xmlns:v="urn:schemas-microsoft-com:vml" xmlns:wp14="http://schemas.microsoft.com/office/word/2010/wordprocessingDrawing" xmlns:wp="http://schemas.openxmlformats.org/drawingml/2006/wordprocessingDrawing" xmlns:w10="urn:schemas-microsoft-com:office:word" xmlns:w="http://schemas.openxmlformats.org/wordprocessingml/2006/main" xmlns:w14="http://schemas.microsoft.com/office/word/2010/wordml" xmlns:w15="http://schemas.microsoft.com/office/word/2012/wordml" xmlns:w16cid="http://schemas.microsoft.com/office/word/2016/wordml/cid" xmlns:w16se="http://schemas.microsoft.com/office/word/2015/wordml/symex" xmlns:wpg="http://schemas.microsoft.com/office/word/2010/wordprocessingGroup" xmlns:wpi="http://schemas.microsoft.com/office/word/2010/wordprocessingInk" xmlns:wne="http://schemas.microsoft.com/office/word/2006/wordml" xmlns:wps="http://schemas.microsoft.com/office/word/2010/wordprocessingShape" mc:Ignorable="w14 w15 w16se w16cid wp14">
+  <w:endnote w:type="separator" w:id="-1">
+    <w:p>
+      <w:pPr>
+        <w:spacing w:after="0" w:line="240" w:lineRule="auto"/>
+      </w:pPr>
+      <w:r>
+        <w:separator/>
+      </w:r>
+    </w:p>
+  </w:endnote>
+  <w:endnote w:type="continuationSeparator" w:id="0">
+    <w:p>
+      <w:pPr>
+        <w:spacing w:after="0" w:line="240" w:lineRule="auto"/>
+      </w:pPr>
+      <w:r>
+        <w:continuationSeparator/>
+      </w:r>
+    </w:p>
+  </w:endnote>
+</w:endnotes>
 </file>
 
-<file path=word/footer2.xml><?xml version="1.0" encoding="utf-8"?>
-<w:ftr xmlns:wpc="http://schemas.microsoft.com/office/word/2010/wordprocessingCanvas" xmlns:cx="http://schemas.microsoft.com/office/drawing/2014/chartex" xmlns:cx1="http://schemas.microsoft.com/office/drawing/2015/9/8/chartex" xmlns:cx2="http://schemas.microsoft.com/office/drawing/2015/10/21/chartex" xmlns:cx3="http://schemas.microsoft.com/office/drawing/2016/5/9/chartex" xmlns:cx4="http://schemas.microsoft.com/office/drawing/2016/5/10/chartex" xmlns:cx5="http://schemas.microsoft.com/office/drawing/2016/5/11/chartex" xmlns:cx6="http://schemas.microsoft.com/office/drawing/2016/5/12/chartex" xmlns:cx7="http://schemas.microsoft.com/office/drawing/2016/5/13/chartex" xmlns:cx8="http://schemas.microsoft.com/office/drawing/2016/5/14/chartex" xmlns:mc="http://schemas.openxmlformats.org/markup-compatibility/2006" xmlns:aink="http://schemas.microsoft.com/office/drawing/2016/ink" xmlns:am3d="http://schemas.microsoft.com/office/drawing/2017/model3d" xmlns:o="urn:schemas-microsoft-com:office:office" xmlns:r="http://schemas.openxmlformats.org/officeDocument/2006/relationships" xmlns:m="http://schemas.openxmlformats.org/officeDocument/2006/math" xmlns:v="urn:schemas-microsoft-com:vml" xmlns:wp14="http://schemas.microsoft.com/office/word/2010/wordprocessingDrawing" xmlns:wp="http://schemas.openxmlformats.org/drawingml/2006/wordprocessingDrawing" xmlns:w10="urn:schemas-microsoft-com:office:word" xmlns:w="http://schemas.openxmlformats.org/wordprocessingml/2006/main" xmlns:w14="http://schemas.microsoft.com/office/word/2010/wordml" xmlns:w15="http://schemas.microsoft.com/office/word/2012/wordml" xmlns:w16cid="http://schemas.microsoft.com/office/word/2016/wordml/cid" xmlns:w16se="http://schemas.microsoft.com/office/word/2015/wordml/symex" xmlns:wpg="http://schemas.microsoft.com/office/word/2010/wordprocessingGroup" xmlns:wpi="http://schemas.microsoft.com/office/word/2010/wordprocessingInk" xmlns:wne="http://schemas.microsoft.com/office/word/2006/wordml" xmlns:wps="http://schemas.microsoft.com/office/word/2010/wordprocessingShape" mc:Ignorable="w14 w15 w16se w16cid wp14">
-  <w:p>
-    <w:pPr>
-      <w:pStyle w:val="Pieddepage"/>
-    </w:pPr>
-  </w:p>
-</w:ftr>
-</file>
-
-<file path=word/footer3.xml><?xml version="1.0" encoding="utf-8"?>
-<w:ftr xmlns:wpc="http://schemas.microsoft.com/office/word/2010/wordprocessingCanvas" xmlns:cx="http://schemas.microsoft.com/office/drawing/2014/chartex" xmlns:cx1="http://schemas.microsoft.com/office/drawing/2015/9/8/chartex" xmlns:cx2="http://schemas.microsoft.com/office/drawing/2015/10/21/chartex" xmlns:cx3="http://schemas.microsoft.com/office/drawing/2016/5/9/chartex" xmlns:cx4="http://schemas.microsoft.com/office/drawing/2016/5/10/chartex" xmlns:cx5="http://schemas.microsoft.com/office/drawing/2016/5/11/chartex" xmlns:cx6="http://schemas.microsoft.com/office/drawing/2016/5/12/chartex" xmlns:cx7="http://schemas.microsoft.com/office/drawing/2016/5/13/chartex" xmlns:cx8="http://schemas.microsoft.com/office/drawing/2016/5/14/chartex" xmlns:mc="http://schemas.openxmlformats.org/markup-compatibility/2006" xmlns:aink="http://schemas.microsoft.com/office/drawing/2016/ink" xmlns:am3d="http://schemas.microsoft.com/office/drawing/2017/model3d" xmlns:o="urn:schemas-microsoft-com:office:office" xmlns:r="http://schemas.openxmlformats.org/officeDocument/2006/relationships" xmlns:m="http://schemas.openxmlformats.org/officeDocument/2006/math" xmlns:v="urn:schemas-microsoft-com:vml" xmlns:wp14="http://schemas.microsoft.com/office/word/2010/wordprocessingDrawing" xmlns:wp="http://schemas.openxmlformats.org/drawingml/2006/wordprocessingDrawing" xmlns:w10="urn:schemas-microsoft-com:office:word" xmlns:w="http://schemas.openxmlformats.org/wordprocessingml/2006/main" xmlns:w14="http://schemas.microsoft.com/office/word/2010/wordml" xmlns:w15="http://schemas.microsoft.com/office/word/2012/wordml" xmlns:w16cid="http://schemas.microsoft.com/office/word/2016/wordml/cid" xmlns:w16se="http://schemas.microsoft.com/office/word/2015/wordml/symex" xmlns:wpg="http://schemas.microsoft.com/office/word/2010/wordprocessingGroup" xmlns:wpi="http://schemas.microsoft.com/office/word/2010/wordprocessingInk" xmlns:wne="http://schemas.microsoft.com/office/word/2006/wordml" xmlns:wps="http://schemas.microsoft.com/office/word/2010/wordprocessingShape" mc:Ignorable="w14 w15 w16se w16cid wp14">
-  <w:p>
-    <w:pPr>
-      <w:pStyle w:val="Pieddepage"/>
-    </w:pPr>
-  </w:p>
-</w:ftr>
+<file path=word/footnotes.xml><?xml version="1.0" encoding="utf-8"?>
+<w:footnotes xmlns:wpc="http://schemas.microsoft.com/office/word/2010/wordprocessingCanvas" xmlns:cx="http://schemas.microsoft.com/office/drawing/2014/chartex" xmlns:cx1="http://schemas.microsoft.com/office/drawing/2015/9/8/chartex" xmlns:cx2="http://schemas.microsoft.com/office/drawing/2015/10/21/chartex" xmlns:cx3="http://schemas.microsoft.com/office/drawing/2016/5/9/chartex" xmlns:cx4="http://schemas.microsoft.com/office/drawing/2016/5/10/chartex" xmlns:cx5="http://schemas.microsoft.com/office/drawing/2016/5/11/chartex" xmlns:cx6="http://schemas.microsoft.com/office/drawing/2016/5/12/chartex" xmlns:cx7="http://schemas.microsoft.com/office/drawing/2016/5/13/chartex" xmlns:cx8="http://schemas.microsoft.com/office/drawing/2016/5/14/chartex" xmlns:mc="http://schemas.openxmlformats.org/markup-compatibility/2006" xmlns:aink="http://schemas.microsoft.com/office/drawing/2016/ink" xmlns:am3d="http://schemas.microsoft.com/office/drawing/2017/model3d" xmlns:o="urn:schemas-microsoft-com:office:office" xmlns:r="http://schemas.openxmlformats.org/officeDocument/2006/relationships" xmlns:m="http://schemas.openxmlformats.org/officeDocument/2006/math" xmlns:v="urn:schemas-microsoft-com:vml" xmlns:wp14="http://schemas.microsoft.com/office/word/2010/wordprocessingDrawing" xmlns:wp="http://schemas.openxmlformats.org/drawingml/2006/wordprocessingDrawing" xmlns:w10="urn:schemas-microsoft-com:office:word" xmlns:w="http://schemas.openxmlformats.org/wordprocessingml/2006/main" xmlns:w14="http://schemas.microsoft.com/office/word/2010/wordml" xmlns:w15="http://schemas.microsoft.com/office/word/2012/wordml" xmlns:w16cid="http://schemas.microsoft.com/office/word/2016/wordml/cid" xmlns:w16se="http://schemas.microsoft.com/office/word/2015/wordml/symex" xmlns:wpg="http://schemas.microsoft.com/office/word/2010/wordprocessingGroup" xmlns:wpi="http://schemas.microsoft.com/office/word/2010/wordprocessingInk" xmlns:wne="http://schemas.microsoft.com/office/word/2006/wordml" xmlns:wps="http://schemas.microsoft.com/office/word/2010/wordprocessingShape" mc:Ignorable="w14 w15 w16se w16cid wp14">
+  <w:footnote w:type="separator" w:id="-1">
+    <w:p>
+      <w:pPr>
+        <w:spacing w:after="0" w:line="240" w:lineRule="auto"/>
+      </w:pPr>
+      <w:r>
+        <w:separator/>
+      </w:r>
+    </w:p>
+  </w:footnote>
+  <w:footnote w:type="continuationSeparator" w:id="0">
+    <w:p>
+      <w:pPr>
+        <w:spacing w:after="0" w:line="240" w:lineRule="auto"/>
+      </w:pPr>
+      <w:r>
+        <w:continuationSeparator/>
+      </w:r>
+    </w:p>
+  </w:footnote>
+</w:footnotes>
 </file>
 
 <file path=word/header1.xml><?xml version="1.0" encoding="utf-8"?>
@@ -409,26 +462,66 @@
     <w:pPr>
       <w:pStyle w:val="En-tte"/>
     </w:pPr>
-  </w:p>
-</w:hdr>
-</file>
-
-<file path=word/header2.xml><?xml version="1.0" encoding="utf-8"?>
-<w:hdr xmlns:wpc="http://schemas.microsoft.com/office/word/2010/wordprocessingCanvas" xmlns:cx="http://schemas.microsoft.com/office/drawing/2014/chartex" xmlns:cx1="http://schemas.microsoft.com/office/drawing/2015/9/8/chartex" xmlns:cx2="http://schemas.microsoft.com/office/drawing/2015/10/21/chartex" xmlns:cx3="http://schemas.microsoft.com/office/drawing/2016/5/9/chartex" xmlns:cx4="http://schemas.microsoft.com/office/drawing/2016/5/10/chartex" xmlns:cx5="http://schemas.microsoft.com/office/drawing/2016/5/11/chartex" xmlns:cx6="http://schemas.microsoft.com/office/drawing/2016/5/12/chartex" xmlns:cx7="http://schemas.microsoft.com/office/drawing/2016/5/13/chartex" xmlns:cx8="http://schemas.microsoft.com/office/drawing/2016/5/14/chartex" xmlns:mc="http://schemas.openxmlformats.org/markup-compatibility/2006" xmlns:aink="http://schemas.microsoft.com/office/drawing/2016/ink" xmlns:am3d="http://schemas.microsoft.com/office/drawing/2017/model3d" xmlns:o="urn:schemas-microsoft-com:office:office" xmlns:r="http://schemas.openxmlformats.org/officeDocument/2006/relationships" xmlns:m="http://schemas.openxmlformats.org/officeDocument/2006/math" xmlns:v="urn:schemas-microsoft-com:vml" xmlns:wp14="http://schemas.microsoft.com/office/word/2010/wordprocessingDrawing" xmlns:wp="http://schemas.openxmlformats.org/drawingml/2006/wordprocessingDrawing" xmlns:w10="urn:schemas-microsoft-com:office:word" xmlns:w="http://schemas.openxmlformats.org/wordprocessingml/2006/main" xmlns:w14="http://schemas.microsoft.com/office/word/2010/wordml" xmlns:w15="http://schemas.microsoft.com/office/word/2012/wordml" xmlns:w16cid="http://schemas.microsoft.com/office/word/2016/wordml/cid" xmlns:w16se="http://schemas.microsoft.com/office/word/2015/wordml/symex" xmlns:wpg="http://schemas.microsoft.com/office/word/2010/wordprocessingGroup" xmlns:wpi="http://schemas.microsoft.com/office/word/2010/wordprocessingInk" xmlns:wne="http://schemas.microsoft.com/office/word/2006/wordml" xmlns:wps="http://schemas.microsoft.com/office/word/2010/wordprocessingShape" mc:Ignorable="w14 w15 w16se w16cid wp14">
-  <w:p>
-    <w:pPr>
-      <w:pStyle w:val="En-tte"/>
-    </w:pPr>
-  </w:p>
-</w:hdr>
-</file>
-
-<file path=word/header3.xml><?xml version="1.0" encoding="utf-8"?>
-<w:hdr xmlns:wpc="http://schemas.microsoft.com/office/word/2010/wordprocessingCanvas" xmlns:cx="http://schemas.microsoft.com/office/drawing/2014/chartex" xmlns:cx1="http://schemas.microsoft.com/office/drawing/2015/9/8/chartex" xmlns:cx2="http://schemas.microsoft.com/office/drawing/2015/10/21/chartex" xmlns:cx3="http://schemas.microsoft.com/office/drawing/2016/5/9/chartex" xmlns:cx4="http://schemas.microsoft.com/office/drawing/2016/5/10/chartex" xmlns:cx5="http://schemas.microsoft.com/office/drawing/2016/5/11/chartex" xmlns:cx6="http://schemas.microsoft.com/office/drawing/2016/5/12/chartex" xmlns:cx7="http://schemas.microsoft.com/office/drawing/2016/5/13/chartex" xmlns:cx8="http://schemas.microsoft.com/office/drawing/2016/5/14/chartex" xmlns:mc="http://schemas.openxmlformats.org/markup-compatibility/2006" xmlns:aink="http://schemas.microsoft.com/office/drawing/2016/ink" xmlns:am3d="http://schemas.microsoft.com/office/drawing/2017/model3d" xmlns:o="urn:schemas-microsoft-com:office:office" xmlns:r="http://schemas.openxmlformats.org/officeDocument/2006/relationships" xmlns:m="http://schemas.openxmlformats.org/officeDocument/2006/math" xmlns:v="urn:schemas-microsoft-com:vml" xmlns:wp14="http://schemas.microsoft.com/office/word/2010/wordprocessingDrawing" xmlns:wp="http://schemas.openxmlformats.org/drawingml/2006/wordprocessingDrawing" xmlns:w10="urn:schemas-microsoft-com:office:word" xmlns:w="http://schemas.openxmlformats.org/wordprocessingml/2006/main" xmlns:w14="http://schemas.microsoft.com/office/word/2010/wordml" xmlns:w15="http://schemas.microsoft.com/office/word/2012/wordml" xmlns:w16cid="http://schemas.microsoft.com/office/word/2016/wordml/cid" xmlns:w16se="http://schemas.microsoft.com/office/word/2015/wordml/symex" xmlns:wpg="http://schemas.microsoft.com/office/word/2010/wordprocessingGroup" xmlns:wpi="http://schemas.microsoft.com/office/word/2010/wordprocessingInk" xmlns:wne="http://schemas.microsoft.com/office/word/2006/wordml" xmlns:wps="http://schemas.microsoft.com/office/word/2010/wordprocessingShape" mc:Ignorable="w14 w15 w16se w16cid wp14">
-  <w:p>
-    <w:pPr>
-      <w:pStyle w:val="En-tte"/>
-    </w:pPr>
+    <w:r>
+      <w:rPr>
+        <w:noProof/>
+      </w:rPr>
+      <w:drawing>
+        <wp:inline distT="0" distB="0" distL="0" distR="0">
+          <wp:extent cx="715993" cy="715993"/>
+          <wp:effectExtent l="0" t="0" r="8255" b="8255"/>
+          <wp:docPr id="1" name="Image 1"/>
+          <wp:cNvGraphicFramePr>
+            <a:graphicFrameLocks xmlns:a="http://schemas.openxmlformats.org/drawingml/2006/main" noChangeAspect="1"/>
+          </wp:cNvGraphicFramePr>
+          <a:graphic xmlns:a="http://schemas.openxmlformats.org/drawingml/2006/main">
+            <a:graphicData uri="http://schemas.openxmlformats.org/drawingml/2006/picture">
+              <pic:pic xmlns:pic="http://schemas.openxmlformats.org/drawingml/2006/picture">
+                <pic:nvPicPr>
+                  <pic:cNvPr id="0" name="Picture 1"/>
+                  <pic:cNvPicPr>
+                    <a:picLocks noChangeAspect="1" noChangeArrowheads="1"/>
+                  </pic:cNvPicPr>
+                </pic:nvPicPr>
+                <pic:blipFill>
+                  <a:blip r:embed="rId1">
+                    <a:extLst>
+                      <a:ext uri="{28A0092B-C50C-407E-A947-70E740481C1C}">
+                        <a14:useLocalDpi xmlns:a14="http://schemas.microsoft.com/office/drawing/2010/main" val="0"/>
+                      </a:ext>
+                    </a:extLst>
+                  </a:blip>
+                  <a:srcRect/>
+                  <a:stretch>
+                    <a:fillRect/>
+                  </a:stretch>
+                </pic:blipFill>
+                <pic:spPr bwMode="auto">
+                  <a:xfrm>
+                    <a:off x="0" y="0"/>
+                    <a:ext cx="840229" cy="840229"/>
+                  </a:xfrm>
+                  <a:prstGeom prst="rect">
+                    <a:avLst/>
+                  </a:prstGeom>
+                  <a:noFill/>
+                  <a:ln>
+                    <a:noFill/>
+                  </a:ln>
+                </pic:spPr>
+              </pic:pic>
+            </a:graphicData>
+          </a:graphic>
+        </wp:inline>
+      </w:drawing>
+    </w:r>
+    <w:r>
+      <w:tab/>
+    </w:r>
+    <w:r>
+      <w:tab/>
+      <w:t>Perry</w:t>
+    </w:r>
   </w:p>
 </w:hdr>
 </file>
@@ -571,7 +664,7 @@
       </w:pPr>
     </w:pPrDefault>
   </w:docDefaults>
-  <w:latentStyles w:defLockedState="0" w:defUIPriority="99" w:defSemiHidden="0" w:defUnhideWhenUsed="0" w:defQFormat="0" w:count="377">
+  <w:latentStyles w:defLockedState="0" w:defUIPriority="99" w:defSemiHidden="0" w:defUnhideWhenUsed="0" w:defQFormat="0" w:count="375">
     <w:lsdException w:name="Normal" w:uiPriority="0" w:qFormat="1"/>
     <w:lsdException w:name="heading 1" w:uiPriority="9" w:qFormat="1"/>
     <w:lsdException w:name="heading 2" w:semiHidden="1" w:uiPriority="9" w:unhideWhenUsed="1" w:qFormat="1"/>
@@ -677,6 +770,7 @@
     <w:lsdException w:name="HTML Sample" w:semiHidden="1" w:unhideWhenUsed="1"/>
     <w:lsdException w:name="HTML Typewriter" w:semiHidden="1" w:unhideWhenUsed="1"/>
     <w:lsdException w:name="HTML Variable" w:semiHidden="1" w:unhideWhenUsed="1"/>
+    <w:lsdException w:name="Normal Table" w:semiHidden="1" w:unhideWhenUsed="1"/>
     <w:lsdException w:name="annotation subject" w:semiHidden="1" w:unhideWhenUsed="1"/>
     <w:lsdException w:name="No List" w:semiHidden="1" w:unhideWhenUsed="1"/>
     <w:lsdException w:name="Outline List 1" w:semiHidden="1" w:unhideWhenUsed="1"/>
@@ -722,9 +816,11 @@
     <w:lsdException w:name="Table Subtle 1" w:semiHidden="1" w:unhideWhenUsed="1"/>
     <w:lsdException w:name="Table Subtle 2" w:semiHidden="1" w:unhideWhenUsed="1"/>
     <w:lsdException w:name="Table Web 1" w:semiHidden="1" w:unhideWhenUsed="1"/>
+    <w:lsdException w:name="Table Web 2" w:semiHidden="1" w:unhideWhenUsed="1"/>
     <w:lsdException w:name="Table Web 3" w:semiHidden="1" w:unhideWhenUsed="1"/>
     <w:lsdException w:name="Balloon Text" w:semiHidden="1" w:unhideWhenUsed="1"/>
     <w:lsdException w:name="Table Grid" w:uiPriority="0"/>
+    <w:lsdException w:name="Table Theme" w:semiHidden="1" w:unhideWhenUsed="1"/>
     <w:lsdException w:name="Placeholder Text" w:semiHidden="1"/>
     <w:lsdException w:name="No Spacing" w:uiPriority="1" w:qFormat="1"/>
     <w:lsdException w:name="Light Shading" w:uiPriority="60"/>
@@ -944,8 +1040,6 @@
     <w:lsdException w:name="Smart Hyperlink" w:semiHidden="1" w:unhideWhenUsed="1"/>
     <w:lsdException w:name="Hashtag" w:semiHidden="1" w:unhideWhenUsed="1"/>
     <w:lsdException w:name="Unresolved Mention" w:semiHidden="1" w:unhideWhenUsed="1"/>
-    <w:lsdException w:name="Smart Link" w:semiHidden="1" w:unhideWhenUsed="1"/>
-    <w:lsdException w:name="Smart Link Error" w:semiHidden="1" w:unhideWhenUsed="1"/>
   </w:latentStyles>
   <w:style w:type="paragraph" w:default="1" w:styleId="Normal">
     <w:name w:val="Normal"/>
@@ -1213,6 +1307,59 @@
       <w:ind w:left="720"/>
       <w:contextualSpacing/>
     </w:pPr>
+  </w:style>
+  <w:style w:type="paragraph" w:styleId="Sansinterligne">
+    <w:name w:val="No Spacing"/>
+    <w:uiPriority w:val="1"/>
+    <w:qFormat/>
+    <w:rsid w:val="00E40DF5"/>
+    <w:pPr>
+      <w:tabs>
+        <w:tab w:val="left" w:pos="2448"/>
+      </w:tabs>
+      <w:spacing w:after="0" w:line="240" w:lineRule="auto"/>
+    </w:pPr>
+    <w:rPr>
+      <w:rFonts w:eastAsia="Times New Roman" w:cs="Times New Roman"/>
+      <w:sz w:val="24"/>
+      <w:szCs w:val="24"/>
+      <w:lang w:val="fr-FR"/>
+    </w:rPr>
+  </w:style>
+  <w:style w:type="paragraph" w:styleId="Titre">
+    <w:name w:val="Title"/>
+    <w:basedOn w:val="Normal"/>
+    <w:next w:val="Normal"/>
+    <w:link w:val="TitreCar"/>
+    <w:uiPriority w:val="10"/>
+    <w:qFormat/>
+    <w:rsid w:val="00E40DF5"/>
+    <w:pPr>
+      <w:spacing w:after="0" w:line="240" w:lineRule="auto"/>
+      <w:contextualSpacing/>
+    </w:pPr>
+    <w:rPr>
+      <w:rFonts w:asciiTheme="majorHAnsi" w:eastAsiaTheme="majorEastAsia" w:hAnsiTheme="majorHAnsi" w:cstheme="majorBidi"/>
+      <w:spacing w:val="-10"/>
+      <w:kern w:val="28"/>
+      <w:sz w:val="56"/>
+      <w:szCs w:val="56"/>
+    </w:rPr>
+  </w:style>
+  <w:style w:type="character" w:customStyle="1" w:styleId="TitreCar">
+    <w:name w:val="Titre Car"/>
+    <w:basedOn w:val="Policepardfaut"/>
+    <w:link w:val="Titre"/>
+    <w:uiPriority w:val="10"/>
+    <w:rsid w:val="00E40DF5"/>
+    <w:rPr>
+      <w:rFonts w:asciiTheme="majorHAnsi" w:eastAsiaTheme="majorEastAsia" w:hAnsiTheme="majorHAnsi" w:cstheme="majorBidi"/>
+      <w:spacing w:val="-10"/>
+      <w:kern w:val="28"/>
+      <w:sz w:val="56"/>
+      <w:szCs w:val="56"/>
+      <w:lang w:val="fr-FR"/>
+    </w:rPr>
   </w:style>
 </w:styles>
 </file>

</xml_diff>